<commit_message>
Zapisywanie danych programu do bazy danych, testy.
</commit_message>
<xml_diff>
--- a/target/classes/pap/graphics/all.docx
+++ b/target/classes/pap/graphics/all.docx
@@ -307,6 +307,187 @@
       </w:r>
     </w:p>
     <w:p/>
+    <w:p/>
+    <w:p/>
+    <w:p/>
+    <w:p/>
+    <w:p/>
+    <w:p/>
+    <w:p/>
+    <w:p/>
+    <w:p>
+      <w:r>
+        <w:rPr>
+          <w:noProof/>
+        </w:rPr>
+        <mc:AlternateContent>
+          <mc:Choice Requires="wps">
+            <w:drawing>
+              <wp:anchor distT="0" distB="0" distL="114300" distR="114300" simplePos="0" relativeHeight="251652090" behindDoc="0" locked="0" layoutInCell="1" allowOverlap="1" wp14:anchorId="1C11A7FA" wp14:editId="0CBB7163">
+                <wp:simplePos x="0" y="0"/>
+                <wp:positionH relativeFrom="page">
+                  <wp:posOffset>671195</wp:posOffset>
+                </wp:positionH>
+                <wp:positionV relativeFrom="paragraph">
+                  <wp:posOffset>283210</wp:posOffset>
+                </wp:positionV>
+                <wp:extent cx="2999232" cy="2999232"/>
+                <wp:effectExtent l="38100" t="38100" r="48895" b="48895"/>
+                <wp:wrapNone/>
+                <wp:docPr id="1" name="Owal 1"/>
+                <wp:cNvGraphicFramePr/>
+                <a:graphic xmlns:a="http://schemas.openxmlformats.org/drawingml/2006/main">
+                  <a:graphicData uri="http://schemas.microsoft.com/office/word/2010/wordprocessingShape">
+                    <wps:wsp>
+                      <wps:cNvSpPr/>
+                      <wps:spPr>
+                        <a:xfrm>
+                          <a:off x="0" y="0"/>
+                          <a:ext cx="2999232" cy="2999232"/>
+                        </a:xfrm>
+                        <a:prstGeom prst="ellipse">
+                          <a:avLst/>
+                        </a:prstGeom>
+                        <a:solidFill>
+                          <a:srgbClr val="7EE7E5"/>
+                        </a:solidFill>
+                        <a:ln w="95250">
+                          <a:solidFill>
+                            <a:srgbClr val="6F4516"/>
+                          </a:solidFill>
+                        </a:ln>
+                      </wps:spPr>
+                      <wps:style>
+                        <a:lnRef idx="2">
+                          <a:schemeClr val="accent1">
+                            <a:shade val="50000"/>
+                          </a:schemeClr>
+                        </a:lnRef>
+                        <a:fillRef idx="1">
+                          <a:schemeClr val="accent1"/>
+                        </a:fillRef>
+                        <a:effectRef idx="0">
+                          <a:schemeClr val="accent1"/>
+                        </a:effectRef>
+                        <a:fontRef idx="minor">
+                          <a:schemeClr val="lt1"/>
+                        </a:fontRef>
+                      </wps:style>
+                      <wps:bodyPr rot="0" spcFirstLastPara="0" vertOverflow="overflow" horzOverflow="overflow" vert="horz" wrap="square" lIns="91440" tIns="45720" rIns="91440" bIns="45720" numCol="1" spcCol="0" rtlCol="0" fromWordArt="0" anchor="ctr" anchorCtr="0" forceAA="0" compatLnSpc="1">
+                        <a:prstTxWarp prst="textNoShape">
+                          <a:avLst/>
+                        </a:prstTxWarp>
+                        <a:noAutofit/>
+                      </wps:bodyPr>
+                    </wps:wsp>
+                  </a:graphicData>
+                </a:graphic>
+              </wp:anchor>
+            </w:drawing>
+          </mc:Choice>
+          <mc:Fallback>
+            <w:pict>
+              <v:oval w14:anchorId="2177EA6E" id="Owal 1" o:spid="_x0000_s1026" style="position:absolute;margin-left:52.85pt;margin-top:22.3pt;width:236.15pt;height:236.15pt;z-index:251652090;visibility:visible;mso-wrap-style:square;mso-wrap-distance-left:9pt;mso-wrap-distance-top:0;mso-wrap-distance-right:9pt;mso-wrap-distance-bottom:0;mso-position-horizontal:absolute;mso-position-horizontal-relative:page;mso-position-vertical:absolute;mso-position-vertical-relative:text;v-text-anchor:middle" o:gfxdata="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" fillcolor="#7ee7e5" strokecolor="#6f4516" strokeweight="7.5pt">
+                <v:stroke joinstyle="miter"/>
+                <w10:wrap anchorx="page"/>
+              </v:oval>
+            </w:pict>
+          </mc:Fallback>
+        </mc:AlternateContent>
+      </w:r>
+    </w:p>
+    <w:p>
+      <w:r>
+        <w:rPr>
+          <w:noProof/>
+        </w:rPr>
+        <w:drawing>
+          <wp:anchor distT="0" distB="0" distL="114300" distR="114300" simplePos="0" relativeHeight="251692032" behindDoc="0" locked="0" layoutInCell="1" allowOverlap="1" wp14:anchorId="1395BF25" wp14:editId="26D5C386">
+            <wp:simplePos x="0" y="0"/>
+            <wp:positionH relativeFrom="margin">
+              <wp:posOffset>-81280</wp:posOffset>
+            </wp:positionH>
+            <wp:positionV relativeFrom="margin">
+              <wp:posOffset>3253105</wp:posOffset>
+            </wp:positionV>
+            <wp:extent cx="2686050" cy="2819400"/>
+            <wp:effectExtent l="0" t="0" r="0" b="0"/>
+            <wp:wrapSquare wrapText="bothSides"/>
+            <wp:docPr id="3" name="Obraz 3"/>
+            <wp:cNvGraphicFramePr>
+              <a:graphicFrameLocks xmlns:a="http://schemas.openxmlformats.org/drawingml/2006/main" noChangeAspect="1"/>
+            </wp:cNvGraphicFramePr>
+            <a:graphic xmlns:a="http://schemas.openxmlformats.org/drawingml/2006/main">
+              <a:graphicData uri="http://schemas.openxmlformats.org/drawingml/2006/picture">
+                <pic:pic xmlns:pic="http://schemas.openxmlformats.org/drawingml/2006/picture">
+                  <pic:nvPicPr>
+                    <pic:cNvPr id="0" name="Picture 1"/>
+                    <pic:cNvPicPr>
+                      <a:picLocks noChangeAspect="1" noChangeArrowheads="1"/>
+                    </pic:cNvPicPr>
+                  </pic:nvPicPr>
+                  <pic:blipFill>
+                    <a:blip r:embed="rId8" cstate="print">
+                      <a:extLst>
+                        <a:ext uri="{BEBA8EAE-BF5A-486C-A8C5-ECC9F3942E4B}">
+                          <a14:imgProps xmlns:a14="http://schemas.microsoft.com/office/drawing/2010/main">
+                            <a14:imgLayer r:embed="rId9">
+                              <a14:imgEffect>
+                                <a14:backgroundRemoval t="10000" b="90000" l="10000" r="90000"/>
+                              </a14:imgEffect>
+                            </a14:imgLayer>
+                          </a14:imgProps>
+                        </a:ext>
+                        <a:ext uri="{28A0092B-C50C-407E-A947-70E740481C1C}">
+                          <a14:useLocalDpi xmlns:a14="http://schemas.microsoft.com/office/drawing/2010/main" val="0"/>
+                        </a:ext>
+                      </a:extLst>
+                    </a:blip>
+                    <a:srcRect/>
+                    <a:stretch>
+                      <a:fillRect/>
+                    </a:stretch>
+                  </pic:blipFill>
+                  <pic:spPr bwMode="auto">
+                    <a:xfrm>
+                      <a:off x="0" y="0"/>
+                      <a:ext cx="2686050" cy="2819400"/>
+                    </a:xfrm>
+                    <a:prstGeom prst="rect">
+                      <a:avLst/>
+                    </a:prstGeom>
+                    <a:noFill/>
+                    <a:ln>
+                      <a:noFill/>
+                    </a:ln>
+                  </pic:spPr>
+                </pic:pic>
+              </a:graphicData>
+            </a:graphic>
+            <wp14:sizeRelH relativeFrom="margin">
+              <wp14:pctWidth>0</wp14:pctWidth>
+            </wp14:sizeRelH>
+            <wp14:sizeRelV relativeFrom="margin">
+              <wp14:pctHeight>0</wp14:pctHeight>
+            </wp14:sizeRelV>
+          </wp:anchor>
+        </w:drawing>
+      </w:r>
+    </w:p>
+    <w:p/>
+    <w:p/>
+    <w:p/>
+    <w:p/>
+    <w:p/>
+    <w:p/>
+    <w:p/>
+    <w:p/>
+    <w:p/>
+    <w:p/>
+    <w:p/>
+    <w:p/>
+    <w:p/>
+    <w:p/>
     <w:p>
       <w:r>
         <w:rPr>
@@ -338,11 +519,11 @@
                     </pic:cNvPicPr>
                   </pic:nvPicPr>
                   <pic:blipFill>
-                    <a:blip r:embed="rId8">
+                    <a:blip r:embed="rId10">
                       <a:extLst>
                         <a:ext uri="{BEBA8EAE-BF5A-486C-A8C5-ECC9F3942E4B}">
                           <a14:imgProps xmlns:a14="http://schemas.microsoft.com/office/drawing/2010/main">
-                            <a14:imgLayer r:embed="rId9">
+                            <a14:imgLayer r:embed="rId11">
                               <a14:imgEffect>
                                 <a14:backgroundRemoval t="10000" b="90000" l="10000" r="90000">
                                   <a14:foregroundMark x1="64000" y1="49200" x2="64000" y2="49200"/>
@@ -463,11 +644,11 @@
                           </pic:cNvPicPr>
                         </pic:nvPicPr>
                         <pic:blipFill>
-                          <a:blip r:embed="rId10">
+                          <a:blip r:embed="rId12">
                             <a:extLst>
                               <a:ext uri="{BEBA8EAE-BF5A-486C-A8C5-ECC9F3942E4B}">
                                 <a14:imgProps xmlns:a14="http://schemas.microsoft.com/office/drawing/2010/main">
-                                  <a14:imgLayer r:embed="rId11">
+                                  <a14:imgLayer r:embed="rId13">
                                     <a14:imgEffect>
                                       <a14:backgroundRemoval t="10000" b="90000" l="10000" r="90000">
                                         <a14:foregroundMark x1="49023" y1="50000" x2="52148" y2="64063"/>
@@ -564,7 +745,7 @@
                   <o:lock v:ext="edit" aspectratio="t"/>
                 </v:shapetype>
                 <v:shape id="Obraz 7" o:spid="_x0000_s1028" type="#_x0000_t75" style="position:absolute;left:-315;top:15765;width:41693;height:41694;visibility:visible;mso-wrap-style:square" o:gfxdata="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">
-                  <v:imagedata r:id="rId12" o:title=""/>
+                  <v:imagedata r:id="rId14" o:title=""/>
                 </v:shape>
               </v:group>
             </w:pict>
@@ -601,11 +782,11 @@
                     </pic:cNvPicPr>
                   </pic:nvPicPr>
                   <pic:blipFill>
-                    <a:blip r:embed="rId13" cstate="print">
+                    <a:blip r:embed="rId15" cstate="print">
                       <a:extLst>
                         <a:ext uri="{BEBA8EAE-BF5A-486C-A8C5-ECC9F3942E4B}">
                           <a14:imgProps xmlns:a14="http://schemas.microsoft.com/office/drawing/2010/main">
-                            <a14:imgLayer r:embed="rId14">
+                            <a14:imgLayer r:embed="rId16">
                               <a14:imgEffect>
                                 <a14:backgroundRemoval t="10000" b="90000" l="10000" r="90000"/>
                               </a14:imgEffect>
@@ -749,11 +930,11 @@
                     </pic:cNvPicPr>
                   </pic:nvPicPr>
                   <pic:blipFill>
-                    <a:blip r:embed="rId15">
+                    <a:blip r:embed="rId17">
                       <a:extLst>
                         <a:ext uri="{BEBA8EAE-BF5A-486C-A8C5-ECC9F3942E4B}">
                           <a14:imgProps xmlns:a14="http://schemas.microsoft.com/office/drawing/2010/main">
-                            <a14:imgLayer r:embed="rId16">
+                            <a14:imgLayer r:embed="rId18">
                               <a14:imgEffect>
                                 <a14:backgroundRemoval t="1778" b="97778" l="9778" r="92000">
                                   <a14:foregroundMark x1="39111" y1="55556" x2="39111" y2="55556"/>
@@ -1185,11 +1366,11 @@
                     </pic:cNvPicPr>
                   </pic:nvPicPr>
                   <pic:blipFill>
-                    <a:blip r:embed="rId17">
+                    <a:blip r:embed="rId19">
                       <a:extLst>
                         <a:ext uri="{BEBA8EAE-BF5A-486C-A8C5-ECC9F3942E4B}">
                           <a14:imgProps xmlns:a14="http://schemas.microsoft.com/office/drawing/2010/main">
-                            <a14:imgLayer r:embed="rId18">
+                            <a14:imgLayer r:embed="rId20">
                               <a14:imgEffect>
                                 <a14:backgroundRemoval t="10000" b="90000" l="10000" r="90000">
                                   <a14:foregroundMark x1="37600" y1="69323" x2="37600" y2="69323"/>

</xml_diff>